<commit_message>
theorie kleine fouten verbeterd
</commit_message>
<xml_diff>
--- a/theorie/H1/par1.docx
+++ b/theorie/H1/par1.docx
@@ -38,7 +38,27 @@
         <w:rPr>
           <w:lang w:val="nl-NL"/>
         </w:rPr>
-        <w:t>n 1’en, deze worden in de computer heen en weer gestuurd waardoor de computer dingen kan uitvoeren. Ze worden begrepen door de af- of aanwezigheid van stroom, een 0 of 1 dus. Een hele reeks van deze 1’en en 0’en kan betekenis hebben, zoals een letter of cijfer samen zijn ze dus nuttig. In binair wordt van rechts naar links geteld en elke geeft een getal weer en elke 0 de afwezigheid van een getal. Alle 1’en samen en de ruimte ertussen geven een volledige waarde weer. De plek die de 1 heeft in de reeks bepaald zijn waarde, de eerste is 1 waard, de 2</w:t>
+        <w:t>n 1’en, deze worden in de computer heen en weer gestuurd waardoor de computer dingen kan uitvoeren. Ze worden begrepen door de af- of aanwezigheid van stroom, een 0 of 1 dus. Een hele reeks van deze 1’en en 0’en kan betekenis hebben, zoals een letter of cijfer samen zijn ze dus nuttig. In binair wordt van rechts naar links geteld en elke geeft een getal weer en elke 0 de afwezigheid van een getal. Alle 1’en samen en de ruimte ertussen geven een volledige waarde weer. De plek die de 1 heeft in de reeks bepaald zijn waarde, de eerste</w:t>
+      </w:r>
+      <w:r>
+        <w:rPr>
+          <w:lang w:val="nl-NL"/>
+        </w:rPr>
+        <w:t xml:space="preserve"> plek</w:t>
+      </w:r>
+      <w:r>
+        <w:rPr>
+          <w:lang w:val="nl-NL"/>
+        </w:rPr>
+        <w:t xml:space="preserve"> </w:t>
+      </w:r>
+      <w:bookmarkStart w:id="0" w:name="_GoBack"/>
+      <w:bookmarkEnd w:id="0"/>
+      <w:r>
+        <w:rPr>
+          <w:lang w:val="nl-NL"/>
+        </w:rPr>
+        <w:t>is 1 waard, de 2</w:t>
       </w:r>
       <w:r>
         <w:rPr>
@@ -241,8 +261,6 @@
         </w:rPr>
         <w:t>101, 10100, 101000</w:t>
       </w:r>
-      <w:bookmarkStart w:id="0" w:name="_GoBack"/>
-      <w:bookmarkEnd w:id="0"/>
     </w:p>
     <w:sectPr>
       <w:pgSz w:w="12240" w:h="15840"/>

</xml_diff>

<commit_message>
Zinsconstructies veranderd & spelfouten verbeterd
</commit_message>
<xml_diff>
--- a/theorie/H1/par1.docx
+++ b/theorie/H1/par1.docx
@@ -1,6 +1,6 @@
 
 <file path=word/document.xml><?xml version="1.0" encoding="utf-8"?>
-<w:document xmlns:wpc="http://schemas.microsoft.com/office/word/2010/wordprocessingCanvas" xmlns:cx="http://schemas.microsoft.com/office/drawing/2014/chartex" xmlns:cx1="http://schemas.microsoft.com/office/drawing/2015/9/8/chartex" xmlns:cx2="http://schemas.microsoft.com/office/drawing/2015/10/21/chartex" xmlns:cx3="http://schemas.microsoft.com/office/drawing/2016/5/9/chartex" xmlns:cx4="http://schemas.microsoft.com/office/drawing/2016/5/10/chartex" xmlns:cx5="http://schemas.microsoft.com/office/drawing/2016/5/11/chartex" xmlns:cx6="http://schemas.microsoft.com/office/drawing/2016/5/12/chartex" xmlns:cx7="http://schemas.microsoft.com/office/drawing/2016/5/13/chartex" xmlns:cx8="http://schemas.microsoft.com/office/drawing/2016/5/14/chartex" xmlns:mc="http://schemas.openxmlformats.org/markup-compatibility/2006" xmlns:aink="http://schemas.microsoft.com/office/drawing/2016/ink" xmlns:am3d="http://schemas.microsoft.com/office/drawing/2017/model3d" xmlns:o="urn:schemas-microsoft-com:office:office" xmlns:r="http://schemas.openxmlformats.org/officeDocument/2006/relationships" xmlns:m="http://schemas.openxmlformats.org/officeDocument/2006/math" xmlns:v="urn:schemas-microsoft-com:vml" xmlns:wp14="http://schemas.microsoft.com/office/word/2010/wordprocessingDrawing" xmlns:wp="http://schemas.openxmlformats.org/drawingml/2006/wordprocessingDrawing" xmlns:w10="urn:schemas-microsoft-com:office:word" xmlns:w="http://schemas.openxmlformats.org/wordprocessingml/2006/main" xmlns:w14="http://schemas.microsoft.com/office/word/2010/wordml" xmlns:w15="http://schemas.microsoft.com/office/word/2012/wordml" xmlns:w16cid="http://schemas.microsoft.com/office/word/2016/wordml/cid" xmlns:w16se="http://schemas.microsoft.com/office/word/2015/wordml/symex" xmlns:wpg="http://schemas.microsoft.com/office/word/2010/wordprocessingGroup" xmlns:wpi="http://schemas.microsoft.com/office/word/2010/wordprocessingInk" xmlns:wne="http://schemas.microsoft.com/office/word/2006/wordml" xmlns:wps="http://schemas.microsoft.com/office/word/2010/wordprocessingShape" mc:Ignorable="w14 w15 w16se w16cid wp14">
+<w:document xmlns:wpc="http://schemas.microsoft.com/office/word/2010/wordprocessingCanvas" xmlns:mc="http://schemas.openxmlformats.org/markup-compatibility/2006" xmlns:o="urn:schemas-microsoft-com:office:office" xmlns:r="http://schemas.openxmlformats.org/officeDocument/2006/relationships" xmlns:m="http://schemas.openxmlformats.org/officeDocument/2006/math" xmlns:v="urn:schemas-microsoft-com:vml" xmlns:wp14="http://schemas.microsoft.com/office/word/2010/wordprocessingDrawing" xmlns:wp="http://schemas.openxmlformats.org/drawingml/2006/wordprocessingDrawing" xmlns:w10="urn:schemas-microsoft-com:office:word" xmlns:w="http://schemas.openxmlformats.org/wordprocessingml/2006/main" xmlns:w14="http://schemas.microsoft.com/office/word/2010/wordml" xmlns:w15="http://schemas.microsoft.com/office/word/2012/wordml" xmlns:wpg="http://schemas.microsoft.com/office/word/2010/wordprocessingGroup" xmlns:wpi="http://schemas.microsoft.com/office/word/2010/wordprocessingInk" xmlns:wne="http://schemas.microsoft.com/office/word/2006/wordml" xmlns:wps="http://schemas.microsoft.com/office/word/2010/wordprocessingShape" mc:Ignorable="w14 w15 wp14">
   <w:body>
     <w:p>
       <w:pPr>
@@ -38,7 +38,229 @@
         <w:rPr>
           <w:lang w:val="nl-NL"/>
         </w:rPr>
-        <w:t>n 1’en, deze worden in de computer heen en weer gestuurd waardoor de computer dingen kan uitvoeren. Ze worden begrepen door de af- of aanwezigheid van stroom, een 0 of 1 dus. Een hele reeks van deze 1’en en 0’en kan betekenis hebben, zoals een letter of cijfer samen zijn ze dus nuttig. In binair wordt van rechts naar links geteld en elke geeft een getal weer en elke 0 de afwezigheid van een getal. Alle 1’en samen en de ruimte ertussen geven een volledige waarde weer. De plek die de 1 heeft in de reeks bepaald zijn waarde, de eerste</w:t>
+        <w:t>n 1’en. D</w:t>
+      </w:r>
+      <w:r>
+        <w:rPr>
+          <w:lang w:val="nl-NL"/>
+        </w:rPr>
+        <w:t>eze worden in de computer heen en weer gestuurd</w:t>
+      </w:r>
+      <w:r>
+        <w:rPr>
+          <w:lang w:val="nl-NL"/>
+        </w:rPr>
+        <w:t>,</w:t>
+      </w:r>
+      <w:r>
+        <w:rPr>
+          <w:lang w:val="nl-NL"/>
+        </w:rPr>
+        <w:t xml:space="preserve"> waardoor de computer </w:t>
+      </w:r>
+      <w:r>
+        <w:rPr>
+          <w:lang w:val="nl-NL"/>
+        </w:rPr>
+        <w:t>taken</w:t>
+      </w:r>
+      <w:r>
+        <w:rPr>
+          <w:lang w:val="nl-NL"/>
+        </w:rPr>
+        <w:t xml:space="preserve"> kan uitvoeren. Ze worden begrepen door de af- of aanwezigheid van stroom, </w:t>
+      </w:r>
+      <w:r>
+        <w:rPr>
+          <w:lang w:val="nl-NL"/>
+        </w:rPr>
+        <w:t xml:space="preserve">dus </w:t>
+      </w:r>
+      <w:r>
+        <w:rPr>
+          <w:lang w:val="nl-NL"/>
+        </w:rPr>
+        <w:t xml:space="preserve">een 0 of 1. </w:t>
+      </w:r>
+      <w:r>
+        <w:rPr>
+          <w:lang w:val="nl-NL"/>
+        </w:rPr>
+        <w:br/>
+      </w:r>
+      <w:r>
+        <w:rPr>
+          <w:lang w:val="nl-NL"/>
+        </w:rPr>
+        <w:t xml:space="preserve">Een hele reeks van </w:t>
+      </w:r>
+      <w:r>
+        <w:rPr>
+          <w:lang w:val="nl-NL"/>
+        </w:rPr>
+        <w:t>deze 0</w:t>
+      </w:r>
+      <w:r>
+        <w:rPr>
+          <w:lang w:val="nl-NL"/>
+        </w:rPr>
+        <w:t xml:space="preserve">’en en </w:t>
+      </w:r>
+      <w:r>
+        <w:rPr>
+          <w:lang w:val="nl-NL"/>
+        </w:rPr>
+        <w:t>1</w:t>
+      </w:r>
+      <w:r>
+        <w:rPr>
+          <w:lang w:val="nl-NL"/>
+        </w:rPr>
+        <w:t xml:space="preserve">’en kan </w:t>
+      </w:r>
+      <w:r>
+        <w:rPr>
+          <w:lang w:val="nl-NL"/>
+        </w:rPr>
+        <w:t xml:space="preserve">een </w:t>
+      </w:r>
+      <w:r>
+        <w:rPr>
+          <w:lang w:val="nl-NL"/>
+        </w:rPr>
+        <w:t xml:space="preserve">betekenis hebben, </w:t>
+      </w:r>
+      <w:r>
+        <w:rPr>
+          <w:lang w:val="nl-NL"/>
+        </w:rPr>
+        <w:t xml:space="preserve">net </w:t>
+      </w:r>
+      <w:r>
+        <w:rPr>
+          <w:lang w:val="nl-NL"/>
+        </w:rPr>
+        <w:t>zoals een letter of cijfer</w:t>
+      </w:r>
+      <w:r>
+        <w:rPr>
+          <w:lang w:val="nl-NL"/>
+        </w:rPr>
+        <w:t>. S</w:t>
+      </w:r>
+      <w:r>
+        <w:rPr>
+          <w:lang w:val="nl-NL"/>
+        </w:rPr>
+        <w:t xml:space="preserve">amen zijn ze dus nuttig. </w:t>
+      </w:r>
+      <w:r>
+        <w:rPr>
+          <w:lang w:val="nl-NL"/>
+        </w:rPr>
+        <w:br/>
+      </w:r>
+      <w:r>
+        <w:rPr>
+          <w:lang w:val="nl-NL"/>
+        </w:rPr>
+        <w:t>In binair wordt van rechts naar links geteld</w:t>
+      </w:r>
+      <w:r>
+        <w:rPr>
+          <w:lang w:val="nl-NL"/>
+        </w:rPr>
+        <w:t>. E</w:t>
+      </w:r>
+      <w:r>
+        <w:rPr>
+          <w:lang w:val="nl-NL"/>
+        </w:rPr>
+        <w:t xml:space="preserve">lke </w:t>
+      </w:r>
+      <w:r>
+        <w:rPr>
+          <w:lang w:val="nl-NL"/>
+        </w:rPr>
+        <w:t xml:space="preserve">1 </w:t>
+      </w:r>
+      <w:r>
+        <w:rPr>
+          <w:lang w:val="nl-NL"/>
+        </w:rPr>
+        <w:t>geeft</w:t>
+      </w:r>
+      <w:r>
+        <w:rPr>
+          <w:lang w:val="nl-NL"/>
+        </w:rPr>
+        <w:t xml:space="preserve"> de aanwezigheid van een</w:t>
+      </w:r>
+      <w:r>
+        <w:rPr>
+          <w:lang w:val="nl-NL"/>
+        </w:rPr>
+        <w:t xml:space="preserve"> getal weer en elke 0 de afwezigheid van een getal. </w:t>
+      </w:r>
+      <w:r>
+        <w:rPr>
+          <w:lang w:val="nl-NL"/>
+        </w:rPr>
+        <w:br/>
+      </w:r>
+      <w:r>
+        <w:rPr>
+          <w:lang w:val="nl-NL"/>
+        </w:rPr>
+        <w:t>Alle 1’en samen</w:t>
+      </w:r>
+      <w:r>
+        <w:rPr>
+          <w:lang w:val="nl-NL"/>
+        </w:rPr>
+        <w:t>, inclusief de</w:t>
+      </w:r>
+      <w:r>
+        <w:rPr>
+          <w:lang w:val="nl-NL"/>
+        </w:rPr>
+        <w:t xml:space="preserve"> ruimte ertussen</w:t>
+      </w:r>
+      <w:r>
+        <w:rPr>
+          <w:lang w:val="nl-NL"/>
+        </w:rPr>
+        <w:t>,</w:t>
+      </w:r>
+      <w:r>
+        <w:rPr>
+          <w:lang w:val="nl-NL"/>
+        </w:rPr>
+        <w:t xml:space="preserve"> geven een volledige waarde weer. De</w:t>
+      </w:r>
+      <w:r>
+        <w:rPr>
+          <w:lang w:val="nl-NL"/>
+        </w:rPr>
+        <w:t xml:space="preserve"> waarde van de 1 wordt bepaald door de plek die de 1 heeft binnen de reeks.</w:t>
+      </w:r>
+      <w:r>
+        <w:rPr>
+          <w:lang w:val="nl-NL"/>
+        </w:rPr>
+        <w:t xml:space="preserve"> </w:t>
+      </w:r>
+      <w:r>
+        <w:rPr>
+          <w:lang w:val="nl-NL"/>
+        </w:rPr>
+        <w:t>D</w:t>
+      </w:r>
+      <w:r>
+        <w:rPr>
+          <w:lang w:val="nl-NL"/>
+        </w:rPr>
+        <w:t>e eerste</w:t>
       </w:r>
       <w:r>
         <w:rPr>
@@ -50,15 +272,44 @@
         <w:rPr>
           <w:lang w:val="nl-NL"/>
         </w:rPr>
+        <w:t xml:space="preserve"> is 1 waard, de 2</w:t>
+      </w:r>
+      <w:r>
+        <w:rPr>
+          <w:vertAlign w:val="superscript"/>
+          <w:lang w:val="nl-NL"/>
+        </w:rPr>
+        <w:t>e</w:t>
+      </w:r>
+      <w:r>
+        <w:rPr>
+          <w:lang w:val="nl-NL"/>
+        </w:rPr>
         <w:t xml:space="preserve"> </w:t>
       </w:r>
-      <w:bookmarkStart w:id="0" w:name="_GoBack"/>
-      <w:bookmarkEnd w:id="0"/>
-      <w:r>
-        <w:rPr>
-          <w:lang w:val="nl-NL"/>
-        </w:rPr>
-        <w:t>is 1 waard, de 2</w:t>
+      <w:r>
+        <w:rPr>
+          <w:lang w:val="nl-NL"/>
+        </w:rPr>
+        <w:t xml:space="preserve">plek is </w:t>
+      </w:r>
+      <w:r>
+        <w:rPr>
+          <w:lang w:val="nl-NL"/>
+        </w:rPr>
+        <w:t>2</w:t>
+      </w:r>
+      <w:r>
+        <w:rPr>
+          <w:lang w:val="nl-NL"/>
+        </w:rPr>
+        <w:t xml:space="preserve"> waard</w:t>
+      </w:r>
+      <w:r>
+        <w:rPr>
+          <w:lang w:val="nl-NL"/>
+        </w:rPr>
+        <w:t>, de 3</w:t>
       </w:r>
       <w:r>
         <w:rPr>
@@ -71,40 +322,75 @@
         <w:rPr>
           <w:lang w:val="nl-NL"/>
         </w:rPr>
-        <w:t xml:space="preserve"> 2, de 3</w:t>
-      </w:r>
-      <w:r>
-        <w:rPr>
-          <w:vertAlign w:val="superscript"/>
-          <w:lang w:val="nl-NL"/>
-        </w:rPr>
-        <w:t>e</w:t>
-      </w:r>
-      <w:r>
-        <w:rPr>
-          <w:lang w:val="nl-NL"/>
-        </w:rPr>
-        <w:t xml:space="preserve"> 4 en zo blijft het zich steeds verdubbelen des te verder het naar links gaat. </w:t>
-      </w:r>
-    </w:p>
-    <w:p>
-      <w:pPr>
-        <w:rPr>
-          <w:lang w:val="nl-NL"/>
-        </w:rPr>
-      </w:pPr>
-    </w:p>
-    <w:p>
-      <w:pPr>
-        <w:rPr>
-          <w:lang w:val="nl-NL"/>
-        </w:rPr>
-      </w:pPr>
-      <w:r>
-        <w:rPr>
-          <w:lang w:val="nl-NL"/>
-        </w:rPr>
-        <w:t>Een voorbeeld is 01001, als je van links naar rechts telt en alle waardes daarna bij elkaar optelt kom je op 1+8=9 uit. Dit kan ook andersom 9=8+1, dus eerst 1, en dan 1000, dat wordt samen 1001 (= 01001).</w:t>
+        <w:t xml:space="preserve"> is 4 waard</w:t>
+      </w:r>
+      <w:r>
+        <w:rPr>
+          <w:lang w:val="nl-NL"/>
+        </w:rPr>
+        <w:t xml:space="preserve"> en zo bli</w:t>
+      </w:r>
+      <w:r>
+        <w:rPr>
+          <w:lang w:val="nl-NL"/>
+        </w:rPr>
+        <w:t xml:space="preserve">jft het zich steeds verdubbelen naarmate het verder </w:t>
+      </w:r>
+      <w:r>
+        <w:rPr>
+          <w:lang w:val="nl-NL"/>
+        </w:rPr>
+        <w:t xml:space="preserve">naar links gaat. </w:t>
+      </w:r>
+    </w:p>
+    <w:p>
+      <w:pPr>
+        <w:rPr>
+          <w:lang w:val="nl-NL"/>
+        </w:rPr>
+      </w:pPr>
+    </w:p>
+    <w:p>
+      <w:pPr>
+        <w:rPr>
+          <w:lang w:val="nl-NL"/>
+        </w:rPr>
+      </w:pPr>
+      <w:r>
+        <w:rPr>
+          <w:lang w:val="nl-NL"/>
+        </w:rPr>
+        <w:t>Een voorbeeld is 01001. A</w:t>
+      </w:r>
+      <w:r>
+        <w:rPr>
+          <w:lang w:val="nl-NL"/>
+        </w:rPr>
+        <w:t>ls je van links naar rechts telt en alle waardes daarna bij elkaar optelt</w:t>
+      </w:r>
+      <w:r>
+        <w:rPr>
+          <w:lang w:val="nl-NL"/>
+        </w:rPr>
+        <w:t>,</w:t>
+      </w:r>
+      <w:r>
+        <w:rPr>
+          <w:lang w:val="nl-NL"/>
+        </w:rPr>
+        <w:t xml:space="preserve"> kom je op 1+8=9 uit. Dit kan ook andersom </w:t>
+      </w:r>
+      <w:r>
+        <w:rPr>
+          <w:lang w:val="nl-NL"/>
+        </w:rPr>
+        <w:t>9=8+1, dus eerst 1 en dan 1000. D</w:t>
+      </w:r>
+      <w:r>
+        <w:rPr>
+          <w:lang w:val="nl-NL"/>
+        </w:rPr>
+        <w:t>at wordt samen 1001 (= 01001).</w:t>
       </w:r>
     </w:p>
     <w:p>
@@ -136,7 +422,7 @@
     </w:p>
     <w:p>
       <w:pPr>
-        <w:pStyle w:val="ListParagraph"/>
+        <w:pStyle w:val="Lijstalinea"/>
         <w:numPr>
           <w:ilvl w:val="0"/>
           <w:numId w:val="1"/>
@@ -154,7 +440,7 @@
     </w:p>
     <w:p>
       <w:pPr>
-        <w:pStyle w:val="ListParagraph"/>
+        <w:pStyle w:val="Lijstalinea"/>
         <w:numPr>
           <w:ilvl w:val="0"/>
           <w:numId w:val="1"/>
@@ -172,7 +458,7 @@
     </w:p>
     <w:p>
       <w:pPr>
-        <w:pStyle w:val="ListParagraph"/>
+        <w:pStyle w:val="Lijstalinea"/>
         <w:numPr>
           <w:ilvl w:val="0"/>
           <w:numId w:val="1"/>
@@ -187,6 +473,8 @@
         </w:rPr>
         <w:t>Vertaal 5, 20 en 40 naar binair</w:t>
       </w:r>
+      <w:bookmarkStart w:id="0" w:name="_GoBack"/>
+      <w:bookmarkEnd w:id="0"/>
     </w:p>
     <w:p>
       <w:pPr>
@@ -210,7 +498,7 @@
     </w:p>
     <w:p>
       <w:pPr>
-        <w:pStyle w:val="ListParagraph"/>
+        <w:pStyle w:val="Lijstalinea"/>
         <w:numPr>
           <w:ilvl w:val="0"/>
           <w:numId w:val="2"/>
@@ -228,7 +516,7 @@
     </w:p>
     <w:p>
       <w:pPr>
-        <w:pStyle w:val="ListParagraph"/>
+        <w:pStyle w:val="Lijstalinea"/>
         <w:numPr>
           <w:ilvl w:val="0"/>
           <w:numId w:val="2"/>
@@ -246,7 +534,7 @@
     </w:p>
     <w:p>
       <w:pPr>
-        <w:pStyle w:val="ListParagraph"/>
+        <w:pStyle w:val="Lijstalinea"/>
         <w:numPr>
           <w:ilvl w:val="0"/>
           <w:numId w:val="2"/>
@@ -273,7 +561,7 @@
 </file>
 
 <file path=word/numbering.xml><?xml version="1.0" encoding="utf-8"?>
-<w:numbering xmlns:wpc="http://schemas.microsoft.com/office/word/2010/wordprocessingCanvas" xmlns:cx="http://schemas.microsoft.com/office/drawing/2014/chartex" xmlns:cx1="http://schemas.microsoft.com/office/drawing/2015/9/8/chartex" xmlns:cx2="http://schemas.microsoft.com/office/drawing/2015/10/21/chartex" xmlns:cx3="http://schemas.microsoft.com/office/drawing/2016/5/9/chartex" xmlns:cx4="http://schemas.microsoft.com/office/drawing/2016/5/10/chartex" xmlns:cx5="http://schemas.microsoft.com/office/drawing/2016/5/11/chartex" xmlns:cx6="http://schemas.microsoft.com/office/drawing/2016/5/12/chartex" xmlns:cx7="http://schemas.microsoft.com/office/drawing/2016/5/13/chartex" xmlns:cx8="http://schemas.microsoft.com/office/drawing/2016/5/14/chartex" xmlns:mc="http://schemas.openxmlformats.org/markup-compatibility/2006" xmlns:aink="http://schemas.microsoft.com/office/drawing/2016/ink" xmlns:am3d="http://schemas.microsoft.com/office/drawing/2017/model3d" xmlns:o="urn:schemas-microsoft-com:office:office" xmlns:r="http://schemas.openxmlformats.org/officeDocument/2006/relationships" xmlns:m="http://schemas.openxmlformats.org/officeDocument/2006/math" xmlns:v="urn:schemas-microsoft-com:vml" xmlns:wp14="http://schemas.microsoft.com/office/word/2010/wordprocessingDrawing" xmlns:wp="http://schemas.openxmlformats.org/drawingml/2006/wordprocessingDrawing" xmlns:w10="urn:schemas-microsoft-com:office:word" xmlns:w="http://schemas.openxmlformats.org/wordprocessingml/2006/main" xmlns:w14="http://schemas.microsoft.com/office/word/2010/wordml" xmlns:w15="http://schemas.microsoft.com/office/word/2012/wordml" xmlns:w16cid="http://schemas.microsoft.com/office/word/2016/wordml/cid" xmlns:w16se="http://schemas.microsoft.com/office/word/2015/wordml/symex" xmlns:wpg="http://schemas.microsoft.com/office/word/2010/wordprocessingGroup" xmlns:wpi="http://schemas.microsoft.com/office/word/2010/wordprocessingInk" xmlns:wne="http://schemas.microsoft.com/office/word/2006/wordml" xmlns:wps="http://schemas.microsoft.com/office/word/2010/wordprocessingShape" mc:Ignorable="w14 w15 w16se w16cid wp14">
+<w:numbering xmlns:wpc="http://schemas.microsoft.com/office/word/2010/wordprocessingCanvas" xmlns:mc="http://schemas.openxmlformats.org/markup-compatibility/2006" xmlns:o="urn:schemas-microsoft-com:office:office" xmlns:r="http://schemas.openxmlformats.org/officeDocument/2006/relationships" xmlns:m="http://schemas.openxmlformats.org/officeDocument/2006/math" xmlns:v="urn:schemas-microsoft-com:vml" xmlns:wp14="http://schemas.microsoft.com/office/word/2010/wordprocessingDrawing" xmlns:wp="http://schemas.openxmlformats.org/drawingml/2006/wordprocessingDrawing" xmlns:w10="urn:schemas-microsoft-com:office:word" xmlns:w="http://schemas.openxmlformats.org/wordprocessingml/2006/main" xmlns:w14="http://schemas.microsoft.com/office/word/2010/wordml" xmlns:w15="http://schemas.microsoft.com/office/word/2012/wordml" xmlns:wpg="http://schemas.microsoft.com/office/word/2010/wordprocessingGroup" xmlns:wpi="http://schemas.microsoft.com/office/word/2010/wordprocessingInk" xmlns:wne="http://schemas.microsoft.com/office/word/2006/wordml" xmlns:wps="http://schemas.microsoft.com/office/word/2010/wordprocessingShape" mc:Ignorable="w14 w15 wp14">
   <w:abstractNum w:abstractNumId="0" w15:restartNumberingAfterBreak="0">
     <w:nsid w:val="3584527A"/>
     <w:multiLevelType w:val="hybridMultilevel"/>
@@ -462,7 +750,7 @@
 </file>
 
 <file path=word/styles.xml><?xml version="1.0" encoding="utf-8"?>
-<w:styles xmlns:mc="http://schemas.openxmlformats.org/markup-compatibility/2006" xmlns:r="http://schemas.openxmlformats.org/officeDocument/2006/relationships" xmlns:w="http://schemas.openxmlformats.org/wordprocessingml/2006/main" xmlns:w14="http://schemas.microsoft.com/office/word/2010/wordml" xmlns:w15="http://schemas.microsoft.com/office/word/2012/wordml" xmlns:w16cid="http://schemas.microsoft.com/office/word/2016/wordml/cid" xmlns:w16se="http://schemas.microsoft.com/office/word/2015/wordml/symex" mc:Ignorable="w14 w15 w16se w16cid">
+<w:styles xmlns:mc="http://schemas.openxmlformats.org/markup-compatibility/2006" xmlns:r="http://schemas.openxmlformats.org/officeDocument/2006/relationships" xmlns:w="http://schemas.openxmlformats.org/wordprocessingml/2006/main" xmlns:w14="http://schemas.microsoft.com/office/word/2010/wordml" xmlns:w15="http://schemas.microsoft.com/office/word/2012/wordml" mc:Ignorable="w14 w15">
   <w:docDefaults>
     <w:rPrDefault>
       <w:rPr>
@@ -478,7 +766,7 @@
       </w:pPr>
     </w:pPrDefault>
   </w:docDefaults>
-  <w:latentStyles w:defLockedState="0" w:defUIPriority="99" w:defSemiHidden="0" w:defUnhideWhenUsed="0" w:defQFormat="0" w:count="375">
+  <w:latentStyles w:defLockedState="0" w:defUIPriority="99" w:defSemiHidden="0" w:defUnhideWhenUsed="0" w:defQFormat="0" w:count="371">
     <w:lsdException w:name="Normal" w:uiPriority="0" w:qFormat="1"/>
     <w:lsdException w:name="heading 1" w:uiPriority="9" w:qFormat="1"/>
     <w:lsdException w:name="heading 2" w:semiHidden="1" w:uiPriority="9" w:unhideWhenUsed="1" w:qFormat="1"/>
@@ -850,22 +1138,18 @@
     <w:lsdException w:name="List Table 5 Dark Accent 6" w:uiPriority="50"/>
     <w:lsdException w:name="List Table 6 Colorful Accent 6" w:uiPriority="51"/>
     <w:lsdException w:name="List Table 7 Colorful Accent 6" w:uiPriority="52"/>
-    <w:lsdException w:name="Mention" w:semiHidden="1" w:unhideWhenUsed="1"/>
-    <w:lsdException w:name="Smart Hyperlink" w:semiHidden="1" w:unhideWhenUsed="1"/>
-    <w:lsdException w:name="Hashtag" w:semiHidden="1" w:unhideWhenUsed="1"/>
-    <w:lsdException w:name="Unresolved Mention" w:semiHidden="1" w:unhideWhenUsed="1"/>
   </w:latentStyles>
-  <w:style w:type="paragraph" w:default="1" w:styleId="Normal">
+  <w:style w:type="paragraph" w:default="1" w:styleId="Standaard">
     <w:name w:val="Normal"/>
     <w:qFormat/>
   </w:style>
-  <w:style w:type="character" w:default="1" w:styleId="DefaultParagraphFont">
+  <w:style w:type="character" w:default="1" w:styleId="Standaardalinea-lettertype">
     <w:name w:val="Default Paragraph Font"/>
     <w:uiPriority w:val="1"/>
     <w:semiHidden/>
     <w:unhideWhenUsed/>
   </w:style>
-  <w:style w:type="table" w:default="1" w:styleId="TableNormal">
+  <w:style w:type="table" w:default="1" w:styleId="Standaardtabel">
     <w:name w:val="Normal Table"/>
     <w:uiPriority w:val="99"/>
     <w:semiHidden/>
@@ -880,15 +1164,15 @@
       </w:tblCellMar>
     </w:tblPr>
   </w:style>
-  <w:style w:type="numbering" w:default="1" w:styleId="NoList">
+  <w:style w:type="numbering" w:default="1" w:styleId="Geenlijst">
     <w:name w:val="No List"/>
     <w:uiPriority w:val="99"/>
     <w:semiHidden/>
     <w:unhideWhenUsed/>
   </w:style>
-  <w:style w:type="paragraph" w:styleId="ListParagraph">
+  <w:style w:type="paragraph" w:styleId="Lijstalinea">
     <w:name w:val="List Paragraph"/>
-    <w:basedOn w:val="Normal"/>
+    <w:basedOn w:val="Standaard"/>
     <w:uiPriority w:val="34"/>
     <w:qFormat/>
     <w:rsid w:val="001100F4"/>

</xml_diff>